<commit_message>
Data dump, ASD, CAS, PND
</commit_message>
<xml_diff>
--- a/KEKLAK_ASD.docx
+++ b/KEKLAK_ASD.docx
@@ -41,7 +41,13 @@
         <w:ind w:left="720"/>
       </w:pPr>
       <w:r>
-        <w:t>Description: this API will accept an image file of a cat</w:t>
+        <w:t xml:space="preserve">Description: this API will accept an image </w:t>
+      </w:r>
+      <w:r>
+        <w:t xml:space="preserve">URL </w:t>
+      </w:r>
+      <w:r>
+        <w:t>of a cat</w:t>
       </w:r>
       <w:r>
         <w:t>. U</w:t>
@@ -69,19 +75,8 @@
           <w:szCs w:val="20"/>
           <w14:ligatures w14:val="none"/>
         </w:rPr>
-        <w:t xml:space="preserve">import </w:t>
-      </w:r>
-      <w:proofErr w:type="gramStart"/>
-      <w:r>
-        <w:rPr>
-          <w:rFonts w:ascii="Courier New" w:eastAsia="Times New Roman" w:hAnsi="Courier New" w:cs="Courier New"/>
-          <w:sz w:val="20"/>
-          <w:szCs w:val="20"/>
-          <w14:ligatures w14:val="none"/>
-        </w:rPr>
-        <w:t>requests</w:t>
-      </w:r>
-      <w:proofErr w:type="gramEnd"/>
+        <w:t>import requests</w:t>
+      </w:r>
     </w:p>
     <w:p>
       <w:pPr>
@@ -148,7 +143,6 @@
         <w:t xml:space="preserve">response = </w:t>
       </w:r>
       <w:proofErr w:type="spellStart"/>
-      <w:proofErr w:type="gramStart"/>
       <w:r>
         <w:rPr>
           <w:rFonts w:ascii="Courier New" w:eastAsia="Times New Roman" w:hAnsi="Courier New" w:cs="Courier New"/>
@@ -159,7 +153,6 @@
         <w:t>requests.request</w:t>
       </w:r>
       <w:proofErr w:type="spellEnd"/>
-      <w:proofErr w:type="gramEnd"/>
       <w:r>
         <w:rPr>
           <w:rFonts w:ascii="Courier New" w:eastAsia="Times New Roman" w:hAnsi="Courier New" w:cs="Courier New"/>
@@ -824,15 +817,11 @@
       </w:pPr>
     </w:p>
     <w:p>
-      <w:pPr>
-        <w:rPr>
-          <w:rFonts w:ascii="Courier New" w:eastAsia="Times New Roman" w:hAnsi="Courier New" w:cs="Courier New"/>
-          <w:sz w:val="20"/>
-          <w:szCs w:val="20"/>
-          <w14:ligatures w14:val="none"/>
-        </w:rPr>
-      </w:pPr>
-    </w:p>
+      <w:r>
+        <w:t>This API will be integrated into a method to return the cat name with the highest identification score</w:t>
+      </w:r>
+    </w:p>
+    <w:p/>
     <w:p>
       <w:r>
         <w:t xml:space="preserve">Cats </w:t>
@@ -888,17 +877,8 @@
           <w:rStyle w:val="HTMLCode"/>
           <w:rFonts w:eastAsiaTheme="minorHAnsi"/>
         </w:rPr>
-        <w:t xml:space="preserve">import </w:t>
-      </w:r>
-      <w:proofErr w:type="gramStart"/>
-      <w:r>
-        <w:rPr>
-          <w:rStyle w:val="HTMLCode"/>
-          <w:rFonts w:eastAsiaTheme="minorHAnsi"/>
-        </w:rPr>
-        <w:t>requests</w:t>
-      </w:r>
-      <w:proofErr w:type="gramEnd"/>
+        <w:t>import requests</w:t>
+      </w:r>
     </w:p>
     <w:p>
       <w:pPr>
@@ -964,7 +944,6 @@
         <w:t xml:space="preserve">response = </w:t>
       </w:r>
       <w:proofErr w:type="spellStart"/>
-      <w:proofErr w:type="gramStart"/>
       <w:r>
         <w:rPr>
           <w:rStyle w:val="HTMLCode"/>
@@ -973,7 +952,6 @@
         <w:t>requests.request</w:t>
       </w:r>
       <w:proofErr w:type="spellEnd"/>
-      <w:proofErr w:type="gramEnd"/>
       <w:r>
         <w:rPr>
           <w:rStyle w:val="HTMLCode"/>
@@ -1136,19 +1114,11 @@
         <w:t xml:space="preserve">    "</w:t>
       </w:r>
       <w:proofErr w:type="spellStart"/>
-      <w:proofErr w:type="gramStart"/>
-      <w:r>
-        <w:rPr>
-          <w:rStyle w:val="hljs-number"/>
-        </w:rPr>
-        <w:t>image</w:t>
-      </w:r>
-      <w:proofErr w:type="gramEnd"/>
-      <w:r>
-        <w:rPr>
-          <w:rStyle w:val="hljs-number"/>
-        </w:rPr>
-        <w:t>_link</w:t>
+      <w:r>
+        <w:rPr>
+          <w:rStyle w:val="hljs-number"/>
+        </w:rPr>
+        <w:t>image_link</w:t>
       </w:r>
       <w:proofErr w:type="spellEnd"/>
       <w:r>
@@ -1173,19 +1143,11 @@
         <w:t xml:space="preserve">    "</w:t>
       </w:r>
       <w:proofErr w:type="spellStart"/>
-      <w:proofErr w:type="gramStart"/>
-      <w:r>
-        <w:rPr>
-          <w:rStyle w:val="hljs-number"/>
-        </w:rPr>
-        <w:t>family</w:t>
-      </w:r>
-      <w:proofErr w:type="gramEnd"/>
-      <w:r>
-        <w:rPr>
-          <w:rStyle w:val="hljs-number"/>
-        </w:rPr>
-        <w:t>_friendly</w:t>
+      <w:r>
+        <w:rPr>
+          <w:rStyle w:val="hljs-number"/>
+        </w:rPr>
+        <w:t>family_friendly</w:t>
       </w:r>
       <w:proofErr w:type="spellEnd"/>
       <w:r>
@@ -1225,19 +1187,11 @@
         <w:t xml:space="preserve">    "</w:t>
       </w:r>
       <w:proofErr w:type="spellStart"/>
-      <w:proofErr w:type="gramStart"/>
-      <w:r>
-        <w:rPr>
-          <w:rStyle w:val="hljs-number"/>
-        </w:rPr>
-        <w:t>general</w:t>
-      </w:r>
-      <w:proofErr w:type="gramEnd"/>
-      <w:r>
-        <w:rPr>
-          <w:rStyle w:val="hljs-number"/>
-        </w:rPr>
-        <w:t>_health</w:t>
+      <w:r>
+        <w:rPr>
+          <w:rStyle w:val="hljs-number"/>
+        </w:rPr>
+        <w:t>general_health</w:t>
       </w:r>
       <w:proofErr w:type="spellEnd"/>
       <w:r>
@@ -1277,19 +1231,11 @@
         <w:t xml:space="preserve">    "</w:t>
       </w:r>
       <w:proofErr w:type="spellStart"/>
-      <w:proofErr w:type="gramStart"/>
-      <w:r>
-        <w:rPr>
-          <w:rStyle w:val="hljs-number"/>
-        </w:rPr>
-        <w:t>children</w:t>
-      </w:r>
-      <w:proofErr w:type="gramEnd"/>
-      <w:r>
-        <w:rPr>
-          <w:rStyle w:val="hljs-number"/>
-        </w:rPr>
-        <w:t>_friendly</w:t>
+      <w:r>
+        <w:rPr>
+          <w:rStyle w:val="hljs-number"/>
+        </w:rPr>
+        <w:t>children_friendly</w:t>
       </w:r>
       <w:proofErr w:type="spellEnd"/>
       <w:r>
@@ -1344,19 +1290,11 @@
         <w:t xml:space="preserve">    "</w:t>
       </w:r>
       <w:proofErr w:type="spellStart"/>
-      <w:proofErr w:type="gramStart"/>
-      <w:r>
-        <w:rPr>
-          <w:rStyle w:val="hljs-number"/>
-        </w:rPr>
-        <w:t>other</w:t>
-      </w:r>
-      <w:proofErr w:type="gramEnd"/>
-      <w:r>
-        <w:rPr>
-          <w:rStyle w:val="hljs-number"/>
-        </w:rPr>
-        <w:t>_pets_friendly</w:t>
+      <w:r>
+        <w:rPr>
+          <w:rStyle w:val="hljs-number"/>
+        </w:rPr>
+        <w:t>other_pets_friendly</w:t>
       </w:r>
       <w:proofErr w:type="spellEnd"/>
       <w:r>
@@ -1381,19 +1319,11 @@
         <w:t xml:space="preserve">    "</w:t>
       </w:r>
       <w:proofErr w:type="spellStart"/>
-      <w:proofErr w:type="gramStart"/>
-      <w:r>
-        <w:rPr>
-          <w:rStyle w:val="hljs-number"/>
-        </w:rPr>
-        <w:t>min</w:t>
-      </w:r>
-      <w:proofErr w:type="gramEnd"/>
-      <w:r>
-        <w:rPr>
-          <w:rStyle w:val="hljs-number"/>
-        </w:rPr>
-        <w:t>_weight</w:t>
+      <w:r>
+        <w:rPr>
+          <w:rStyle w:val="hljs-number"/>
+        </w:rPr>
+        <w:t>min_weight</w:t>
       </w:r>
       <w:proofErr w:type="spellEnd"/>
       <w:r>
@@ -1418,19 +1348,11 @@
         <w:t xml:space="preserve">    "</w:t>
       </w:r>
       <w:proofErr w:type="spellStart"/>
-      <w:proofErr w:type="gramStart"/>
-      <w:r>
-        <w:rPr>
-          <w:rStyle w:val="hljs-number"/>
-        </w:rPr>
-        <w:t>max</w:t>
-      </w:r>
-      <w:proofErr w:type="gramEnd"/>
-      <w:r>
-        <w:rPr>
-          <w:rStyle w:val="hljs-number"/>
-        </w:rPr>
-        <w:t>_weight</w:t>
+      <w:r>
+        <w:rPr>
+          <w:rStyle w:val="hljs-number"/>
+        </w:rPr>
+        <w:t>max_weight</w:t>
       </w:r>
       <w:proofErr w:type="spellEnd"/>
       <w:r>
@@ -1455,19 +1377,11 @@
         <w:t xml:space="preserve">    "</w:t>
       </w:r>
       <w:proofErr w:type="spellStart"/>
-      <w:proofErr w:type="gramStart"/>
-      <w:r>
-        <w:rPr>
-          <w:rStyle w:val="hljs-number"/>
-        </w:rPr>
-        <w:t>min</w:t>
-      </w:r>
-      <w:proofErr w:type="gramEnd"/>
-      <w:r>
-        <w:rPr>
-          <w:rStyle w:val="hljs-number"/>
-        </w:rPr>
-        <w:t>_life_expectancy</w:t>
+      <w:r>
+        <w:rPr>
+          <w:rStyle w:val="hljs-number"/>
+        </w:rPr>
+        <w:t>min_life_expectancy</w:t>
       </w:r>
       <w:proofErr w:type="spellEnd"/>
       <w:r>
@@ -1492,19 +1406,11 @@
         <w:t xml:space="preserve">    "</w:t>
       </w:r>
       <w:proofErr w:type="spellStart"/>
-      <w:proofErr w:type="gramStart"/>
-      <w:r>
-        <w:rPr>
-          <w:rStyle w:val="hljs-number"/>
-        </w:rPr>
-        <w:t>max</w:t>
-      </w:r>
-      <w:proofErr w:type="gramEnd"/>
-      <w:r>
-        <w:rPr>
-          <w:rStyle w:val="hljs-number"/>
-        </w:rPr>
-        <w:t>_life_expectancy</w:t>
+      <w:r>
+        <w:rPr>
+          <w:rStyle w:val="hljs-number"/>
+        </w:rPr>
+        <w:t>max_life_expectancy</w:t>
       </w:r>
       <w:proofErr w:type="spellEnd"/>
       <w:r>
@@ -1557,13 +1463,16 @@
           <w:rStyle w:val="hljs-number"/>
         </w:rPr>
         <w:t>]</w:t>
+      </w:r>
+    </w:p>
+    <w:p/>
+    <w:p>
+      <w:r>
+        <w:t>This API will be integrated into a method to retrieve facts about a cat based on its Breed name.</w:t>
       </w:r>
     </w:p>
     <w:p/>
     <w:p/>
-    <w:p/>
-    <w:p/>
-    <w:p/>
     <w:p>
       <w:r>
         <w:lastRenderedPageBreak/>
@@ -1586,26 +1495,13 @@
         <w:t>The YouTube API is being used to provide a short list of 3-5 YouTube videos about the specified cat breed.</w:t>
       </w:r>
       <w:r>
-        <w:t xml:space="preserve"> It will return a list of video objects about a subject you </w:t>
-      </w:r>
-      <w:proofErr w:type="gramStart"/>
-      <w:r>
-        <w:t>send,</w:t>
-      </w:r>
-      <w:proofErr w:type="gramEnd"/>
-      <w:r>
-        <w:t xml:space="preserve"> the subject will be used to search YouTube.</w:t>
-      </w:r>
-    </w:p>
-    <w:p>
-      <w:r>
-        <w:t xml:space="preserve">The following code snippet calls the </w:t>
-      </w:r>
-      <w:proofErr w:type="gramStart"/>
-      <w:r>
-        <w:t>API</w:t>
-      </w:r>
-      <w:proofErr w:type="gramEnd"/>
+        <w:t xml:space="preserve"> It will return a list of video objects about a subject you send, the subject will be used to search YouTube.</w:t>
+      </w:r>
+    </w:p>
+    <w:p>
+      <w:r>
+        <w:t>The following code snippet calls the API</w:t>
+      </w:r>
     </w:p>
     <w:p>
       <w:r>
@@ -1642,7 +1538,6 @@
         <w:t xml:space="preserve">import </w:t>
       </w:r>
       <w:proofErr w:type="spellStart"/>
-      <w:proofErr w:type="gramStart"/>
       <w:r>
         <w:rPr>
           <w:rStyle w:val="hljs-number"/>
@@ -1650,7 +1545,6 @@
         <w:t>googleapiclient.discovery</w:t>
       </w:r>
       <w:proofErr w:type="spellEnd"/>
-      <w:proofErr w:type="gramEnd"/>
     </w:p>
     <w:p>
       <w:pPr>
@@ -1798,19 +1692,11 @@
         <w:t xml:space="preserve"> = </w:t>
       </w:r>
       <w:proofErr w:type="spellStart"/>
-      <w:proofErr w:type="gramStart"/>
-      <w:r>
-        <w:rPr>
-          <w:rStyle w:val="hljs-number"/>
-        </w:rPr>
-        <w:t>googleapiclient.discovery</w:t>
-      </w:r>
-      <w:proofErr w:type="gramEnd"/>
-      <w:r>
-        <w:rPr>
-          <w:rStyle w:val="hljs-number"/>
-        </w:rPr>
-        <w:t>.build</w:t>
+      <w:r>
+        <w:rPr>
+          <w:rStyle w:val="hljs-number"/>
+        </w:rPr>
+        <w:t>googleapiclient.discovery.build</w:t>
       </w:r>
       <w:proofErr w:type="spellEnd"/>
       <w:r>
@@ -1916,7 +1802,6 @@
         <w:t xml:space="preserve">request = </w:t>
       </w:r>
       <w:proofErr w:type="spellStart"/>
-      <w:proofErr w:type="gramStart"/>
       <w:r>
         <w:rPr>
           <w:rStyle w:val="hljs-number"/>
@@ -1924,7 +1809,6 @@
         <w:t>youtube.search</w:t>
       </w:r>
       <w:proofErr w:type="spellEnd"/>
-      <w:proofErr w:type="gramEnd"/>
       <w:r>
         <w:rPr>
           <w:rStyle w:val="hljs-number"/>
@@ -1947,7 +1831,6 @@
         <w:t xml:space="preserve">        part="</w:t>
       </w:r>
       <w:proofErr w:type="spellStart"/>
-      <w:proofErr w:type="gramStart"/>
       <w:r>
         <w:rPr>
           <w:rStyle w:val="hljs-number"/>
@@ -1955,7 +1838,6 @@
         <w:t>id,snippet</w:t>
       </w:r>
       <w:proofErr w:type="spellEnd"/>
-      <w:proofErr w:type="gramEnd"/>
       <w:r>
         <w:rPr>
           <w:rStyle w:val="hljs-number"/>
@@ -2137,7 +2019,6 @@
         <w:t xml:space="preserve">response = </w:t>
       </w:r>
       <w:proofErr w:type="spellStart"/>
-      <w:proofErr w:type="gramStart"/>
       <w:r>
         <w:rPr>
           <w:rStyle w:val="hljs-number"/>
@@ -2145,7 +2026,6 @@
         <w:t>request.execute</w:t>
       </w:r>
       <w:proofErr w:type="spellEnd"/>
-      <w:proofErr w:type="gramEnd"/>
       <w:r>
         <w:rPr>
           <w:rStyle w:val="hljs-number"/>
@@ -2187,15 +2067,7 @@
       </w:r>
       <w:proofErr w:type="spellEnd"/>
       <w:r>
-        <w:t xml:space="preserve"> </w:t>
-      </w:r>
-      <w:proofErr w:type="gramStart"/>
-      <w:r>
-        <w:t>cats</w:t>
-      </w:r>
-      <w:proofErr w:type="gramEnd"/>
-      <w:r>
-        <w:t>”</w:t>
+        <w:t xml:space="preserve"> cats”</w:t>
       </w:r>
     </w:p>
     <w:p>
@@ -2800,9 +2672,20 @@
       </w:pPr>
     </w:p>
     <w:p>
-      <w:pPr>
-        <w:ind w:left="720"/>
-      </w:pPr>
+      <w:r>
+        <w:t>This API will be integrated into a method to retrieve the top YouTube result for a specific breed of cat.</w:t>
+      </w:r>
+    </w:p>
+    <w:p>
+      <w:r>
+        <w:t>NOTE: The two Zyla based API’s (Cat Breed Classification, and Cat Information (Facts)) are subscription based, and project use of them will expire on 5/</w:t>
+      </w:r>
+      <w:r>
+        <w:t>3</w:t>
+      </w:r>
+      <w:r>
+        <w:t>/2024</w:t>
+      </w:r>
     </w:p>
     <w:sectPr>
       <w:headerReference w:type="default" r:id="rId9"/>

</xml_diff>